<commit_message>
Actualizacion postmortem GM y correción ortografia PC
</commit_message>
<xml_diff>
--- a/Evaluaciones Ciclo 2/Evaluación Posmortem Gabriel Martinez.docx
+++ b/Evaluaciones Ciclo 2/Evaluación Posmortem Gabriel Martinez.docx
@@ -244,13 +244,7 @@
         <w:t>trabajo como líder de planeación,</w:t>
       </w:r>
       <w:r>
-        <w:t xml:space="preserve"> generando todo el plan y haciéndole el adecuado seguimiento. Se apoyó ampliamente en las metodologías TSP y PSP y realizo </w:t>
-      </w:r>
-      <w:r>
-        <w:t xml:space="preserve">una constante retroalimentación </w:t>
-      </w:r>
-      <w:r>
-        <w:t>al equipo sobre su desarrollo.</w:t>
+        <w:t xml:space="preserve"> generando todo el plan y haciéndole el adecuado seguimiento. Se apoyó ampliamente en las metodologías TSP y PSP y realizo una constante retroalimentación al equipo sobre su desarrollo.</w:t>
       </w:r>
     </w:p>
     <w:p>
@@ -423,368 +417,404 @@
         </w:rPr>
         <w:t xml:space="preserve">Gabriel </w:t>
       </w:r>
-      <w:proofErr w:type="spellStart"/>
-      <w:r>
-        <w:rPr>
-          <w:b/>
-          <w:sz w:val="28"/>
-        </w:rPr>
-        <w:t>Martinez</w:t>
-      </w:r>
-      <w:proofErr w:type="spellEnd"/>
-      <w:r>
-        <w:rPr>
-          <w:b/>
-          <w:sz w:val="28"/>
-        </w:rPr>
-        <w:t xml:space="preserve"> (Autoevaluación)</w:t>
-      </w:r>
-    </w:p>
-    <w:p>
-      <w:pPr>
-        <w:jc w:val="both"/>
-        <w:rPr>
-          <w:sz w:val="24"/>
-        </w:rPr>
-      </w:pPr>
-      <w:r>
-        <w:rPr>
-          <w:b/>
-          <w:sz w:val="24"/>
-        </w:rPr>
-        <w:t>Rol Soporte: (4.5/5)</w:t>
-      </w:r>
-      <w:r>
-        <w:rPr>
-          <w:sz w:val="24"/>
-        </w:rPr>
-        <w:t xml:space="preserve"> </w:t>
-      </w:r>
-      <w:r>
-        <w:rPr>
-          <w:sz w:val="24"/>
-        </w:rPr>
-        <w:t xml:space="preserve">Considero que se realizó un muy trabajo, apoyando en el soporte de las necesidades del equipo. Como el uso de la herramienta </w:t>
-      </w:r>
-      <w:proofErr w:type="spellStart"/>
-      <w:r>
-        <w:rPr>
-          <w:sz w:val="24"/>
-        </w:rPr>
-        <w:t>Dashboard</w:t>
-      </w:r>
-      <w:proofErr w:type="spellEnd"/>
-      <w:r>
-        <w:rPr>
-          <w:sz w:val="24"/>
-        </w:rPr>
-        <w:t xml:space="preserve"> ya está estable y ya había una estandarización de las herramientas de desarrollo, la principal contribución en el ciclo 2 como rol fue elegir y realizar el manual de la herramienta de vídeo que se utilizaron en la presentación</w:t>
-      </w:r>
-      <w:r>
-        <w:rPr>
-          <w:sz w:val="24"/>
-        </w:rPr>
-        <w:t xml:space="preserve">. </w:t>
-      </w:r>
-    </w:p>
-    <w:p>
-      <w:pPr>
-        <w:jc w:val="both"/>
-      </w:pPr>
-      <w:r>
-        <w:rPr>
-          <w:b/>
-          <w:sz w:val="24"/>
-        </w:rPr>
-        <w:t>Ingeniero: (5/5)</w:t>
-      </w:r>
-      <w:r>
-        <w:rPr>
-          <w:sz w:val="24"/>
-        </w:rPr>
-        <w:t xml:space="preserve"> </w:t>
-      </w:r>
-      <w:r>
-        <w:rPr>
-          <w:sz w:val="24"/>
-        </w:rPr>
-        <w:t>Yo hice un esfuerzo por corregir las falencias que tuve en el primer ciclo como miembro del equipo en el rol de soporte, tratando de mejorar en cuanto a la transmisión de conocimiento y buscando una excelente  calidad.</w:t>
-      </w:r>
-    </w:p>
-    <w:p>
-      <w:pPr>
-        <w:jc w:val="both"/>
-        <w:rPr>
-          <w:b/>
-          <w:sz w:val="28"/>
-        </w:rPr>
-      </w:pPr>
-      <w:r>
-        <w:rPr>
-          <w:b/>
-          <w:sz w:val="28"/>
-        </w:rPr>
-        <w:t xml:space="preserve">Felipe </w:t>
-      </w:r>
-      <w:proofErr w:type="spellStart"/>
-      <w:r>
-        <w:rPr>
-          <w:b/>
-          <w:sz w:val="28"/>
-        </w:rPr>
-        <w:t>Fagua</w:t>
-      </w:r>
-      <w:proofErr w:type="spellEnd"/>
-      <w:r>
-        <w:rPr>
-          <w:b/>
-          <w:sz w:val="28"/>
-        </w:rPr>
-        <w:t xml:space="preserve"> </w:t>
-      </w:r>
-    </w:p>
-    <w:p>
-      <w:pPr>
-        <w:jc w:val="both"/>
-        <w:rPr>
-          <w:sz w:val="24"/>
-        </w:rPr>
-      </w:pPr>
-      <w:r>
-        <w:rPr>
-          <w:b/>
-          <w:sz w:val="24"/>
-        </w:rPr>
-        <w:t>Rol Desarrollo: (</w:t>
-      </w:r>
-      <w:r>
-        <w:rPr>
-          <w:b/>
-          <w:sz w:val="24"/>
-        </w:rPr>
-        <w:t>5/5)</w:t>
-      </w:r>
-      <w:r>
-        <w:rPr>
-          <w:sz w:val="24"/>
-        </w:rPr>
-        <w:t xml:space="preserve"> </w:t>
-      </w:r>
-      <w:r>
-        <w:rPr>
-          <w:sz w:val="24"/>
-        </w:rPr>
-        <w:t>Excelente</w:t>
-      </w:r>
-      <w:r>
-        <w:rPr>
-          <w:sz w:val="24"/>
-        </w:rPr>
-        <w:t xml:space="preserve"> trabajo como </w:t>
-      </w:r>
-      <w:r>
-        <w:rPr>
-          <w:sz w:val="24"/>
-        </w:rPr>
-        <w:t>líder</w:t>
-      </w:r>
-      <w:r>
-        <w:rPr>
-          <w:sz w:val="24"/>
-        </w:rPr>
-        <w:t xml:space="preserve"> de desarrollo,</w:t>
-      </w:r>
-      <w:r>
-        <w:rPr>
-          <w:sz w:val="24"/>
-        </w:rPr>
-        <w:t xml:space="preserve"> fue atento a la retroalimentación de los demás integrantes del grupo y las tuvo en cuenta durante el desarrollo del proyecto</w:t>
-      </w:r>
-      <w:r>
-        <w:rPr>
-          <w:sz w:val="24"/>
-        </w:rPr>
-        <w:t>.</w:t>
-      </w:r>
-    </w:p>
-    <w:p>
-      <w:pPr>
-        <w:jc w:val="both"/>
-      </w:pPr>
-      <w:r>
-        <w:rPr>
-          <w:b/>
-          <w:sz w:val="24"/>
-        </w:rPr>
-        <w:lastRenderedPageBreak/>
-        <w:t>Ingeniero: (</w:t>
-      </w:r>
-      <w:r>
-        <w:rPr>
-          <w:b/>
-          <w:sz w:val="24"/>
-        </w:rPr>
-        <w:t>5</w:t>
-      </w:r>
-      <w:r>
-        <w:rPr>
-          <w:b/>
-          <w:sz w:val="24"/>
-        </w:rPr>
-        <w:t>/5</w:t>
-      </w:r>
-      <w:r>
-        <w:rPr>
-          <w:b/>
-          <w:sz w:val="24"/>
-        </w:rPr>
-        <w:t xml:space="preserve">) </w:t>
-      </w:r>
-      <w:r>
-        <w:rPr>
-          <w:sz w:val="24"/>
-        </w:rPr>
-        <w:t>Realizó un muy buen trabajo al momento de realizar la implementación de la aplicación</w:t>
-      </w:r>
-      <w:r>
-        <w:rPr>
-          <w:sz w:val="24"/>
-        </w:rPr>
-        <w:t xml:space="preserve">, </w:t>
-      </w:r>
-      <w:r>
-        <w:rPr>
-          <w:sz w:val="24"/>
-        </w:rPr>
-        <w:t xml:space="preserve">fue insistente en la elaboración de código limpio (entendible y sin comentarios innecesarios) y en la aplicación de </w:t>
-      </w:r>
-      <w:r>
-        <w:rPr>
-          <w:sz w:val="24"/>
-        </w:rPr>
-        <w:t>las mejores prácticas de desarrollo de software</w:t>
-      </w:r>
-      <w:r>
-        <w:rPr>
-          <w:sz w:val="24"/>
-        </w:rPr>
-        <w:t>, buscando generar software de gran calidad</w:t>
-      </w:r>
-      <w:r>
-        <w:rPr>
-          <w:sz w:val="24"/>
-        </w:rPr>
-        <w:t>.</w:t>
-      </w:r>
-    </w:p>
-    <w:p>
-      <w:pPr>
-        <w:jc w:val="both"/>
-        <w:rPr>
-          <w:b/>
-          <w:sz w:val="28"/>
-        </w:rPr>
-      </w:pPr>
-    </w:p>
-    <w:p>
-      <w:pPr>
-        <w:jc w:val="both"/>
-        <w:rPr>
-          <w:b/>
-          <w:sz w:val="28"/>
-        </w:rPr>
-      </w:pPr>
-    </w:p>
-    <w:p>
-      <w:pPr>
-        <w:jc w:val="both"/>
-        <w:rPr>
-          <w:b/>
-          <w:sz w:val="28"/>
-        </w:rPr>
-      </w:pPr>
-      <w:r>
-        <w:rPr>
-          <w:b/>
-          <w:sz w:val="28"/>
-        </w:rPr>
-        <w:t>Paula Castellanos</w:t>
-      </w:r>
-      <w:r>
-        <w:rPr>
-          <w:b/>
-          <w:sz w:val="28"/>
-        </w:rPr>
-        <w:t xml:space="preserve"> </w:t>
-      </w:r>
-    </w:p>
-    <w:p>
-      <w:pPr>
-        <w:jc w:val="both"/>
-      </w:pPr>
-      <w:r>
-        <w:rPr>
-          <w:b/>
-          <w:sz w:val="24"/>
-        </w:rPr>
-        <w:t>Rol Procesos: (5/5)</w:t>
-      </w:r>
-      <w:r>
-        <w:rPr>
-          <w:sz w:val="24"/>
-        </w:rPr>
-        <w:t xml:space="preserve"> </w:t>
-      </w:r>
-      <w:r>
-        <w:rPr>
-          <w:sz w:val="24"/>
-        </w:rPr>
-        <w:t xml:space="preserve"> Excelente trabajo como líder de procesos, </w:t>
-      </w:r>
-      <w:r>
-        <w:rPr>
-          <w:sz w:val="24"/>
-        </w:rPr>
-        <w:t xml:space="preserve">apoyando mucho al equipo, proponiendo muchas ideas, muy colaborativa atendiendo dudas sobre el proyecto y   </w:t>
-      </w:r>
-      <w:r>
-        <w:rPr>
-          <w:sz w:val="24"/>
-        </w:rPr>
-        <w:t>como miembro del equipo</w:t>
-      </w:r>
-      <w:r>
-        <w:rPr>
-          <w:sz w:val="24"/>
-        </w:rPr>
-        <w:t xml:space="preserve">. </w:t>
-      </w:r>
-    </w:p>
-    <w:p>
-      <w:pPr>
-        <w:jc w:val="both"/>
-      </w:pPr>
-      <w:r>
-        <w:rPr>
-          <w:b/>
-          <w:sz w:val="24"/>
-        </w:rPr>
-        <w:t>Ingeniero: (4.5/5)</w:t>
-      </w:r>
-      <w:r>
-        <w:rPr>
-          <w:sz w:val="24"/>
-        </w:rPr>
-        <w:t xml:space="preserve"> </w:t>
-      </w:r>
-      <w:r>
-        <w:rPr>
-          <w:sz w:val="24"/>
-        </w:rPr>
-        <w:t>Apoyo mucho al equipo, tanto en la elaboración del diseño, en codificación, y en sus tareas en general. Fue muy colaborativa, busco una constante comunicación con el equipo de trabajo, propuso muchas ideas y transfirió su conocimiento al equipo.</w:t>
+      <w:r>
+        <w:rPr>
+          <w:b/>
+          <w:sz w:val="28"/>
+        </w:rPr>
+        <w:t>Martínez</w:t>
       </w:r>
       <w:bookmarkStart w:id="0" w:name="_GoBack"/>
       <w:bookmarkEnd w:id="0"/>
+      <w:r>
+        <w:rPr>
+          <w:b/>
+          <w:sz w:val="28"/>
+        </w:rPr>
+        <w:t xml:space="preserve"> (Autoevaluación)</w:t>
+      </w:r>
+    </w:p>
+    <w:p>
+      <w:pPr>
+        <w:jc w:val="both"/>
+        <w:rPr>
+          <w:sz w:val="24"/>
+        </w:rPr>
+      </w:pPr>
+      <w:r>
+        <w:rPr>
+          <w:b/>
+          <w:sz w:val="24"/>
+        </w:rPr>
+        <w:t>Rol Soporte: (4.5/5)</w:t>
+      </w:r>
+      <w:r>
+        <w:rPr>
+          <w:sz w:val="24"/>
+        </w:rPr>
+        <w:t xml:space="preserve"> </w:t>
+      </w:r>
+      <w:r>
+        <w:rPr>
+          <w:sz w:val="24"/>
+        </w:rPr>
+        <w:t xml:space="preserve">Considero que se realizó un muy </w:t>
+      </w:r>
+      <w:r>
+        <w:rPr>
+          <w:sz w:val="24"/>
+        </w:rPr>
+        <w:t xml:space="preserve">buen </w:t>
+      </w:r>
+      <w:r>
+        <w:rPr>
+          <w:sz w:val="24"/>
+        </w:rPr>
+        <w:t xml:space="preserve">trabajo, apoyando en el soporte de las necesidades del equipo. Como el uso de la herramienta </w:t>
+      </w:r>
+      <w:proofErr w:type="spellStart"/>
+      <w:r>
+        <w:rPr>
+          <w:sz w:val="24"/>
+        </w:rPr>
+        <w:t>Dashboard</w:t>
+      </w:r>
+      <w:proofErr w:type="spellEnd"/>
+      <w:r>
+        <w:rPr>
+          <w:sz w:val="24"/>
+        </w:rPr>
+        <w:t xml:space="preserve"> ya está estable y ya había una estandarización de las herramientas de desarrollo, la principal contribución en el ciclo 2 como rol fue elegir y realizar el manual de la herramienta de vídeo que se utilizaron en la presentación</w:t>
+      </w:r>
+      <w:r>
+        <w:rPr>
+          <w:sz w:val="24"/>
+        </w:rPr>
+        <w:t xml:space="preserve">. </w:t>
+      </w:r>
+    </w:p>
+    <w:p>
+      <w:pPr>
+        <w:jc w:val="both"/>
+      </w:pPr>
+      <w:r>
+        <w:rPr>
+          <w:b/>
+          <w:sz w:val="24"/>
+        </w:rPr>
+        <w:t>Ingeniero: (5/5)</w:t>
+      </w:r>
+      <w:r>
+        <w:rPr>
+          <w:sz w:val="24"/>
+        </w:rPr>
+        <w:t xml:space="preserve"> </w:t>
+      </w:r>
+      <w:r>
+        <w:rPr>
+          <w:sz w:val="24"/>
+        </w:rPr>
+        <w:t>Realice</w:t>
+      </w:r>
+      <w:r>
+        <w:rPr>
+          <w:sz w:val="24"/>
+        </w:rPr>
+        <w:t xml:space="preserve"> un esfuerzo por corregir las falencias que tuve en el primer ciclo como miembro del equipo en el rol de soporte, tratando de mejorar en cuanto a la transmisión de conocimiento y buscando una excelente  calidad.</w:t>
+      </w:r>
+      <w:r>
+        <w:rPr>
+          <w:sz w:val="24"/>
+        </w:rPr>
+        <w:t xml:space="preserve"> La totalidad de las tareas del ciclo se realizaron dentro del alcance asignado y la mayoría de las tareas se realizaron dentro del tiempo planeado, a excepción de las tareas que incluían elaboración de manuales técnicos que quedaron registradas en la tarea data </w:t>
+      </w:r>
+      <w:proofErr w:type="spellStart"/>
+      <w:r>
+        <w:rPr>
+          <w:sz w:val="24"/>
+        </w:rPr>
+        <w:t>reporting</w:t>
+      </w:r>
+      <w:proofErr w:type="spellEnd"/>
+      <w:r>
+        <w:rPr>
+          <w:sz w:val="24"/>
+        </w:rPr>
+        <w:t xml:space="preserve"> de la semana correspondiente y que no tenían tanto tiempo asignadas.  </w:t>
+      </w:r>
+    </w:p>
+    <w:p>
+      <w:pPr>
+        <w:jc w:val="both"/>
+        <w:rPr>
+          <w:b/>
+          <w:sz w:val="28"/>
+        </w:rPr>
+      </w:pPr>
+      <w:r>
+        <w:rPr>
+          <w:b/>
+          <w:sz w:val="28"/>
+        </w:rPr>
+        <w:t xml:space="preserve">Felipe </w:t>
+      </w:r>
+      <w:proofErr w:type="spellStart"/>
+      <w:r>
+        <w:rPr>
+          <w:b/>
+          <w:sz w:val="28"/>
+        </w:rPr>
+        <w:t>Fagua</w:t>
+      </w:r>
+      <w:proofErr w:type="spellEnd"/>
+      <w:r>
+        <w:rPr>
+          <w:b/>
+          <w:sz w:val="28"/>
+        </w:rPr>
+        <w:t xml:space="preserve"> </w:t>
+      </w:r>
+    </w:p>
+    <w:p>
+      <w:pPr>
+        <w:jc w:val="both"/>
+        <w:rPr>
+          <w:sz w:val="24"/>
+        </w:rPr>
+      </w:pPr>
+      <w:r>
+        <w:rPr>
+          <w:b/>
+          <w:sz w:val="24"/>
+        </w:rPr>
+        <w:lastRenderedPageBreak/>
+        <w:t>Rol Desarrollo: (</w:t>
+      </w:r>
+      <w:r>
+        <w:rPr>
+          <w:b/>
+          <w:sz w:val="24"/>
+        </w:rPr>
+        <w:t>5/5)</w:t>
+      </w:r>
+      <w:r>
+        <w:rPr>
+          <w:sz w:val="24"/>
+        </w:rPr>
+        <w:t xml:space="preserve"> </w:t>
+      </w:r>
+      <w:r>
+        <w:rPr>
+          <w:sz w:val="24"/>
+        </w:rPr>
+        <w:t>Excelente</w:t>
+      </w:r>
+      <w:r>
+        <w:rPr>
+          <w:sz w:val="24"/>
+        </w:rPr>
+        <w:t xml:space="preserve"> trabajo como </w:t>
+      </w:r>
+      <w:r>
+        <w:rPr>
+          <w:sz w:val="24"/>
+        </w:rPr>
+        <w:t>líder</w:t>
+      </w:r>
+      <w:r>
+        <w:rPr>
+          <w:sz w:val="24"/>
+        </w:rPr>
+        <w:t xml:space="preserve"> de desarrollo,</w:t>
+      </w:r>
+      <w:r>
+        <w:rPr>
+          <w:sz w:val="24"/>
+        </w:rPr>
+        <w:t xml:space="preserve"> fue atento a la retroalimentación de los demás integrantes del grupo y las tuvo en cuenta durante el desarrollo del proyecto</w:t>
+      </w:r>
+      <w:r>
+        <w:rPr>
+          <w:sz w:val="24"/>
+        </w:rPr>
+        <w:t>.</w:t>
+      </w:r>
+    </w:p>
+    <w:p>
+      <w:pPr>
+        <w:jc w:val="both"/>
+      </w:pPr>
+      <w:r>
+        <w:rPr>
+          <w:b/>
+          <w:sz w:val="24"/>
+        </w:rPr>
+        <w:t>Ingeniero: (</w:t>
+      </w:r>
+      <w:r>
+        <w:rPr>
+          <w:b/>
+          <w:sz w:val="24"/>
+        </w:rPr>
+        <w:t>5</w:t>
+      </w:r>
+      <w:r>
+        <w:rPr>
+          <w:b/>
+          <w:sz w:val="24"/>
+        </w:rPr>
+        <w:t>/5</w:t>
+      </w:r>
+      <w:r>
+        <w:rPr>
+          <w:b/>
+          <w:sz w:val="24"/>
+        </w:rPr>
+        <w:t xml:space="preserve">) </w:t>
+      </w:r>
+      <w:r>
+        <w:rPr>
+          <w:sz w:val="24"/>
+        </w:rPr>
+        <w:t>Realizó un muy buen trabajo al momento de realizar la implementación de la aplicación</w:t>
+      </w:r>
+      <w:r>
+        <w:rPr>
+          <w:sz w:val="24"/>
+        </w:rPr>
+        <w:t xml:space="preserve">, </w:t>
+      </w:r>
+      <w:r>
+        <w:rPr>
+          <w:sz w:val="24"/>
+        </w:rPr>
+        <w:t xml:space="preserve">fue insistente en la elaboración de código limpio (entendible y sin comentarios innecesarios) y en la aplicación de </w:t>
+      </w:r>
+      <w:r>
+        <w:rPr>
+          <w:sz w:val="24"/>
+        </w:rPr>
+        <w:t>las mejores prácticas de desarrollo de software</w:t>
+      </w:r>
+      <w:r>
+        <w:rPr>
+          <w:sz w:val="24"/>
+        </w:rPr>
+        <w:t>, buscando generar software de gran calidad</w:t>
+      </w:r>
+      <w:r>
+        <w:rPr>
+          <w:sz w:val="24"/>
+        </w:rPr>
+        <w:t>.</w:t>
+      </w:r>
+    </w:p>
+    <w:p>
+      <w:pPr>
+        <w:jc w:val="both"/>
+        <w:rPr>
+          <w:b/>
+          <w:sz w:val="28"/>
+        </w:rPr>
+      </w:pPr>
+    </w:p>
+    <w:p>
+      <w:pPr>
+        <w:jc w:val="both"/>
+        <w:rPr>
+          <w:b/>
+          <w:sz w:val="28"/>
+        </w:rPr>
+      </w:pPr>
+    </w:p>
+    <w:p>
+      <w:pPr>
+        <w:jc w:val="both"/>
+        <w:rPr>
+          <w:b/>
+          <w:sz w:val="28"/>
+        </w:rPr>
+      </w:pPr>
+      <w:r>
+        <w:rPr>
+          <w:b/>
+          <w:sz w:val="28"/>
+        </w:rPr>
+        <w:t>Paula Castellanos</w:t>
+      </w:r>
+      <w:r>
+        <w:rPr>
+          <w:b/>
+          <w:sz w:val="28"/>
+        </w:rPr>
+        <w:t xml:space="preserve"> </w:t>
+      </w:r>
+    </w:p>
+    <w:p>
+      <w:pPr>
+        <w:jc w:val="both"/>
+      </w:pPr>
+      <w:r>
+        <w:rPr>
+          <w:b/>
+          <w:sz w:val="24"/>
+        </w:rPr>
+        <w:t>Rol Procesos: (5/5)</w:t>
+      </w:r>
+      <w:r>
+        <w:rPr>
+          <w:sz w:val="24"/>
+        </w:rPr>
+        <w:t xml:space="preserve"> </w:t>
+      </w:r>
+      <w:r>
+        <w:rPr>
+          <w:sz w:val="24"/>
+        </w:rPr>
+        <w:t xml:space="preserve"> Excelente trabajo como líder de procesos, </w:t>
+      </w:r>
+      <w:r>
+        <w:rPr>
+          <w:sz w:val="24"/>
+        </w:rPr>
+        <w:t xml:space="preserve">apoyando mucho al equipo, proponiendo muchas ideas, muy colaborativa atendiendo dudas sobre el proyecto y   </w:t>
+      </w:r>
+      <w:r>
+        <w:rPr>
+          <w:sz w:val="24"/>
+        </w:rPr>
+        <w:t>como miembro del equipo</w:t>
+      </w:r>
+      <w:r>
+        <w:rPr>
+          <w:sz w:val="24"/>
+        </w:rPr>
+        <w:t xml:space="preserve">. </w:t>
+      </w:r>
+    </w:p>
+    <w:p>
+      <w:pPr>
+        <w:jc w:val="both"/>
+      </w:pPr>
+      <w:r>
+        <w:rPr>
+          <w:b/>
+          <w:sz w:val="24"/>
+        </w:rPr>
+        <w:t>Ingeniero: (4.5/5)</w:t>
+      </w:r>
+      <w:r>
+        <w:rPr>
+          <w:sz w:val="24"/>
+        </w:rPr>
+        <w:t xml:space="preserve"> </w:t>
+      </w:r>
+      <w:r>
+        <w:rPr>
+          <w:sz w:val="24"/>
+        </w:rPr>
+        <w:t>Apoyo mucho al equipo, tanto en la elaboración del diseño, en codificación, y en sus tareas en general. Fue muy colaborativa, busco una constante comunicación con el equipo de trabajo, propuso muchas ideas y transfirió su conocimiento al equipo.</w:t>
+      </w:r>
     </w:p>
     <w:sectPr>
       <w:pgSz w:w="12240" w:h="15840"/>
@@ -1432,7 +1462,7 @@
   <a:extraClrSchemeLst/>
   <a:extLst>
     <a:ext uri="{05A4C25C-085E-4340-85A3-A5531E510DB2}">
-      <thm15:themeFamily xmlns:thm15="http://schemas.microsoft.com/office/thememl/2012/main" xmlns="" name="Office Theme" id="{62F939B6-93AF-4DB8-9C6B-D6C7DFDC589F}" vid="{4A3C46E8-61CC-4603-A589-7422A47A8E4A}"/>
+      <thm15:themeFamily xmlns="" xmlns:thm15="http://schemas.microsoft.com/office/thememl/2012/main" name="Office Theme" id="{62F939B6-93AF-4DB8-9C6B-D6C7DFDC589F}" vid="{4A3C46E8-61CC-4603-A589-7422A47A8E4A}"/>
     </a:ext>
   </a:extLst>
 </a:theme>

</xml_diff>